<commit_message>
appropriate changes to incorparate more tests
</commit_message>
<xml_diff>
--- a/Evidence.docx
+++ b/Evidence.docx
@@ -658,7 +658,27 @@
         </w:drawing>
       </w:r>
     </w:p>
-    <w:p/>
+    <w:p>
+      <w:pPr>
+        <w:pStyle w:val="Heading1"/>
+      </w:pPr>
+      <w:r>
+        <w:t>Interfaces</w:t>
+      </w:r>
+    </w:p>
+    <w:p>
+      <w:r>
+        <w:t xml:space="preserve">Used within </w:t>
+      </w:r>
+      <w:proofErr w:type="spellStart"/>
+      <w:r>
+        <w:t>src</w:t>
+      </w:r>
+      <w:proofErr w:type="spellEnd"/>
+      <w:r>
+        <w:t>/base/interactable.java</w:t>
+      </w:r>
+    </w:p>
     <w:sectPr>
       <w:pgSz w:w="11906" w:h="16838"/>
       <w:pgMar w:top="1440" w:right="1440" w:bottom="1440" w:left="1440" w:header="708" w:footer="708" w:gutter="0"/>

</xml_diff>